<commit_message>
Especificación de CU - Buscar producto
</commit_message>
<xml_diff>
--- a/documentos/SBRVP/gestion/SBRVP_ECU.docx
+++ b/documentos/SBRVP/gestion/SBRVP_ECU.docx
@@ -747,7 +747,7 @@
           <w:docPartGallery w:val="Table of Contents"/>
           <w:docPartUnique w:val="true"/>
         </w:docPartObj>
-        <w:id w:val="507633156"/>
+        <w:id w:val="145411277"/>
       </w:sdtPr>
       <w:sdtContent>
         <w:p>
@@ -1486,71 +1486,43 @@
       </w:pPr>
       <w:r>
         <w:rPr/>
-        <mc:AlternateContent>
-          <mc:Choice Requires="wps">
-            <w:drawing>
-              <wp:inline distT="0" distB="101600" distL="0" distR="0">
-                <wp:extent cx="5934710" cy="3172460"/>
-                <wp:effectExtent l="0" t="0" r="0" b="0"/>
-                <wp:docPr id="1" name=""/>
-                <a:graphic xmlns:a="http://schemas.openxmlformats.org/drawingml/2006/main">
-                  <a:graphicData uri="http://schemas.openxmlformats.org/drawingml/2006/picture">
-                    <pic:pic xmlns:pic="http://schemas.openxmlformats.org/drawingml/2006/picture">
-                      <pic:nvPicPr>
-                        <pic:cNvPr id="0" name="" descr=""/>
-                        <pic:cNvPicPr/>
-                      </pic:nvPicPr>
-                      <pic:blipFill>
-                        <a:blip r:embed="rId2"/>
-                        <a:stretch/>
-                      </pic:blipFill>
-                      <pic:spPr>
-                        <a:xfrm>
-                          <a:off x="0" y="0"/>
-                          <a:ext cx="5934240" cy="3171960"/>
-                        </a:xfrm>
-                        <a:prstGeom prst="rect">
-                          <a:avLst/>
-                        </a:prstGeom>
-                        <a:ln>
-                          <a:noFill/>
-                        </a:ln>
-                      </pic:spPr>
-                    </pic:pic>
-                  </a:graphicData>
-                </a:graphic>
-              </wp:inline>
-            </w:drawing>
-          </mc:Choice>
-          <mc:Fallback>
-            <w:pict>
-              <v:shapetype id="shapetype_75" coordsize="21600,21600" o:spt="75" o:preferrelative="t" path="m@4@5l@4@11@9@11@9@5xe" filled="f" stroked="f">
-                <v:stroke joinstyle="miter"/>
-                <v:formulas>
-                  <v:f eqn="if lineDrawn pixelLineWidth 0"/>
-                  <v:f eqn="sum @0 1 0"/>
-                  <v:f eqn="sum 0 0 @1"/>
-                  <v:f eqn="prod @2 1 2"/>
-                  <v:f eqn="prod @3 21600 pixelWidth"/>
-                  <v:f eqn="prod @3 21600 pixelHeight"/>
-                  <v:f eqn="sum @0 0 1"/>
-                  <v:f eqn="prod @6 1 2"/>
-                  <v:f eqn="prod @7 21600 pixelWidth"/>
-                  <v:f eqn="sum @8 21600 0"/>
-                  <v:f eqn="prod @7 21600 pixelHeight"/>
-                  <v:f eqn="sum @10 21600 0"/>
-                </v:formulas>
-                <v:path o:extrusionok="f" gradientshapeok="t" o:connecttype="rect"/>
-                <o:lock v:ext="edit" aspectratio="t"/>
-              </v:shapetype>
-              <v:shape id="shape_0" stroked="f" style="position:absolute;margin-left:0pt;margin-top:-257.8pt;width:467.2pt;height:249.7pt;mso-position-vertical:top" type="shapetype_75">
-                <v:imagedata r:id="rId2" o:detectmouseclick="t"/>
-                <w10:wrap type="none"/>
-                <v:stroke color="#3465a4" joinstyle="round" endcap="flat"/>
-              </v:shape>
-            </w:pict>
-          </mc:Fallback>
-        </mc:AlternateContent>
+        <w:drawing>
+          <wp:inline distT="0" distB="0" distL="0" distR="0">
+            <wp:extent cx="5934710" cy="3172460"/>
+            <wp:effectExtent l="0" t="0" r="0" b="0"/>
+            <wp:docPr id="1" name="Image1" descr=""/>
+            <wp:cNvGraphicFramePr>
+              <a:graphicFrameLocks xmlns:a="http://schemas.openxmlformats.org/drawingml/2006/main" noChangeAspect="1"/>
+            </wp:cNvGraphicFramePr>
+            <a:graphic xmlns:a="http://schemas.openxmlformats.org/drawingml/2006/main">
+              <a:graphicData uri="http://schemas.openxmlformats.org/drawingml/2006/picture">
+                <pic:pic xmlns:pic="http://schemas.openxmlformats.org/drawingml/2006/picture">
+                  <pic:nvPicPr>
+                    <pic:cNvPr id="1" name="Image1" descr=""/>
+                    <pic:cNvPicPr>
+                      <a:picLocks noChangeAspect="1" noChangeArrowheads="1"/>
+                    </pic:cNvPicPr>
+                  </pic:nvPicPr>
+                  <pic:blipFill>
+                    <a:blip r:embed="rId2"/>
+                    <a:stretch>
+                      <a:fillRect/>
+                    </a:stretch>
+                  </pic:blipFill>
+                  <pic:spPr bwMode="auto">
+                    <a:xfrm>
+                      <a:off x="0" y="0"/>
+                      <a:ext cx="5934710" cy="3172460"/>
+                    </a:xfrm>
+                    <a:prstGeom prst="rect">
+                      <a:avLst/>
+                    </a:prstGeom>
+                  </pic:spPr>
+                </pic:pic>
+              </a:graphicData>
+            </a:graphic>
+          </wp:inline>
+        </w:drawing>
       </w:r>
     </w:p>
     <w:p>
@@ -3424,16 +3396,7 @@
                 <w:sz w:val="22"/>
                 <w:szCs w:val="22"/>
               </w:rPr>
-              <w:t>5</w:t>
-            </w:r>
-            <w:r>
-              <w:rPr>
-                <w:rFonts w:eastAsia="Arial" w:cs="Arial" w:ascii="Arial" w:hAnsi="Arial"/>
-                <w:b/>
-                <w:sz w:val="22"/>
-                <w:szCs w:val="22"/>
-              </w:rPr>
-              <w:t xml:space="preserve">.1 Credenciales incorrectas </w:t>
+              <w:t xml:space="preserve">5.1 Credenciales incorrectas </w:t>
             </w:r>
           </w:p>
           <w:p>
@@ -3608,23 +3571,7 @@
                 <w:sz w:val="22"/>
                 <w:szCs w:val="22"/>
               </w:rPr>
-              <w:t xml:space="preserve">Sesión </w:t>
-            </w:r>
-            <w:r>
-              <w:rPr>
-                <w:rFonts w:eastAsia="Arial" w:cs="Arial" w:ascii="Arial" w:hAnsi="Arial"/>
-                <w:sz w:val="22"/>
-                <w:szCs w:val="22"/>
-              </w:rPr>
-              <w:t xml:space="preserve">de tienda </w:t>
-            </w:r>
-            <w:r>
-              <w:rPr>
-                <w:rFonts w:eastAsia="Arial" w:cs="Arial" w:ascii="Arial" w:hAnsi="Arial"/>
-                <w:sz w:val="22"/>
-                <w:szCs w:val="22"/>
-              </w:rPr>
-              <w:t xml:space="preserve">iniciada </w:t>
+              <w:t xml:space="preserve">Sesión de tienda iniciada </w:t>
             </w:r>
           </w:p>
         </w:tc>
@@ -3882,7 +3829,21 @@
           <w:sz w:val="24"/>
           <w:szCs w:val="24"/>
         </w:rPr>
-        <w:t xml:space="preserve">Especificación de CUS-02 </w:t>
+        <w:t>Especificación de CUS-0</w:t>
+      </w:r>
+      <w:r>
+        <w:rPr>
+          <w:sz w:val="24"/>
+          <w:szCs w:val="24"/>
+        </w:rPr>
+        <w:t>3</w:t>
+      </w:r>
+      <w:r>
+        <w:rPr>
+          <w:sz w:val="24"/>
+          <w:szCs w:val="24"/>
+        </w:rPr>
+        <w:t xml:space="preserve"> </w:t>
       </w:r>
       <w:bookmarkEnd w:id="9"/>
       <w:r>
@@ -3979,15 +3940,7 @@
                 <w:sz w:val="22"/>
                 <w:szCs w:val="22"/>
               </w:rPr>
-              <w:t>CUS-0</w:t>
-            </w:r>
-            <w:r>
-              <w:rPr>
-                <w:rFonts w:eastAsia="Arial" w:cs="Arial" w:ascii="Arial" w:hAnsi="Arial"/>
-                <w:sz w:val="22"/>
-                <w:szCs w:val="22"/>
-              </w:rPr>
-              <w:t>3</w:t>
+              <w:t>CUS-03</w:t>
             </w:r>
           </w:p>
         </w:tc>
@@ -4251,31 +4204,7 @@
                 <w:sz w:val="22"/>
                 <w:szCs w:val="22"/>
               </w:rPr>
-              <w:t xml:space="preserve">Este caso de uso permite a las tiendas registrar </w:t>
-            </w:r>
-            <w:r>
-              <w:rPr>
-                <w:rFonts w:eastAsia="Arial" w:cs="Arial" w:ascii="Arial" w:hAnsi="Arial"/>
-                <w:sz w:val="22"/>
-                <w:szCs w:val="22"/>
-              </w:rPr>
-              <w:t xml:space="preserve">un producto, </w:t>
-            </w:r>
-            <w:r>
-              <w:rPr>
-                <w:rFonts w:eastAsia="Arial" w:cs="Arial" w:ascii="Arial" w:hAnsi="Arial"/>
-                <w:sz w:val="22"/>
-                <w:szCs w:val="22"/>
-              </w:rPr>
-              <w:t>de esta manera el producto se agrega al catálogo de la tienda.</w:t>
-            </w:r>
-            <w:r>
-              <w:rPr>
-                <w:rFonts w:eastAsia="Arial" w:cs="Arial" w:ascii="Arial" w:hAnsi="Arial"/>
-                <w:sz w:val="22"/>
-                <w:szCs w:val="22"/>
-              </w:rPr>
-              <w:t xml:space="preserve"> </w:t>
+              <w:t xml:space="preserve">Este caso de uso permite a las tiendas registrar un producto, de esta manera el producto se agrega al catálogo de la tienda. </w:t>
             </w:r>
           </w:p>
         </w:tc>
@@ -4423,23 +4352,7 @@
                 <w:sz w:val="22"/>
                 <w:szCs w:val="22"/>
               </w:rPr>
-              <w:t>La tienda presiona el botón “</w:t>
-            </w:r>
-            <w:r>
-              <w:rPr>
-                <w:rFonts w:eastAsia="Arial" w:cs="Arial" w:ascii="Arial" w:hAnsi="Arial"/>
-                <w:sz w:val="22"/>
-                <w:szCs w:val="22"/>
-              </w:rPr>
-              <w:t>Nuevo Producto</w:t>
-            </w:r>
-            <w:r>
-              <w:rPr>
-                <w:rFonts w:eastAsia="Arial" w:cs="Arial" w:ascii="Arial" w:hAnsi="Arial"/>
-                <w:sz w:val="22"/>
-                <w:szCs w:val="22"/>
-              </w:rPr>
-              <w:t>”</w:t>
+              <w:t>La tienda presiona el botón “Nuevo Producto”</w:t>
             </w:r>
           </w:p>
           <w:p>
@@ -4648,15 +4561,7 @@
                 <w:sz w:val="22"/>
                 <w:szCs w:val="22"/>
               </w:rPr>
-              <w:t xml:space="preserve">El sistema muestra un mensaje de confirmación y redirige </w:t>
-            </w:r>
-            <w:r>
-              <w:rPr>
-                <w:rFonts w:eastAsia="Arial" w:cs="Arial" w:ascii="Arial" w:hAnsi="Arial"/>
-                <w:sz w:val="22"/>
-                <w:szCs w:val="22"/>
-              </w:rPr>
-              <w:t>a la pantalla de Catálogo</w:t>
+              <w:t>El sistema muestra un mensaje de confirmación y redirige a la pantalla de Catálogo</w:t>
             </w:r>
           </w:p>
           <w:p>
@@ -4670,7 +4575,11 @@
               </w:rPr>
             </w:pPr>
             <w:r>
-              <w:rPr/>
+              <w:rPr>
+                <w:rFonts w:eastAsia="Arial" w:cs="Arial" w:ascii="Arial" w:hAnsi="Arial"/>
+                <w:sz w:val="22"/>
+                <w:szCs w:val="22"/>
+              </w:rPr>
             </w:r>
           </w:p>
           <w:p>
@@ -4684,7 +4593,11 @@
               </w:rPr>
             </w:pPr>
             <w:r>
-              <w:rPr/>
+              <w:rPr>
+                <w:rFonts w:eastAsia="Arial" w:cs="Arial" w:ascii="Arial" w:hAnsi="Arial"/>
+                <w:sz w:val="22"/>
+                <w:szCs w:val="22"/>
+              </w:rPr>
             </w:r>
           </w:p>
           <w:p>
@@ -4698,7 +4611,11 @@
               </w:rPr>
             </w:pPr>
             <w:r>
-              <w:rPr/>
+              <w:rPr>
+                <w:rFonts w:eastAsia="Arial" w:cs="Arial" w:ascii="Arial" w:hAnsi="Arial"/>
+                <w:sz w:val="22"/>
+                <w:szCs w:val="22"/>
+              </w:rPr>
             </w:r>
           </w:p>
         </w:tc>
@@ -4767,34 +4684,7 @@
                 <w:sz w:val="22"/>
                 <w:szCs w:val="22"/>
               </w:rPr>
-              <w:t>5</w:t>
-            </w:r>
-            <w:r>
-              <w:rPr>
-                <w:rFonts w:eastAsia="Arial" w:cs="Arial" w:ascii="Arial" w:hAnsi="Arial"/>
-                <w:b/>
-                <w:sz w:val="22"/>
-                <w:szCs w:val="22"/>
-              </w:rPr>
-              <w:t xml:space="preserve">.1 </w:t>
-            </w:r>
-            <w:r>
-              <w:rPr>
-                <w:rFonts w:eastAsia="Arial" w:cs="Arial" w:ascii="Arial" w:hAnsi="Arial"/>
-                <w:b/>
-                <w:sz w:val="22"/>
-                <w:szCs w:val="22"/>
-              </w:rPr>
-              <w:t>Codigo</w:t>
-            </w:r>
-            <w:r>
-              <w:rPr>
-                <w:rFonts w:eastAsia="Arial" w:cs="Arial" w:ascii="Arial" w:hAnsi="Arial"/>
-                <w:b/>
-                <w:sz w:val="22"/>
-                <w:szCs w:val="22"/>
-              </w:rPr>
-              <w:t xml:space="preserve"> ya existente</w:t>
+              <w:t>5.1 Codigo ya existente</w:t>
             </w:r>
           </w:p>
           <w:p>
@@ -4810,7 +4700,12 @@
               </w:rPr>
             </w:pPr>
             <w:r>
-              <w:rPr/>
+              <w:rPr>
+                <w:rFonts w:eastAsia="Arial" w:cs="Arial" w:ascii="Arial" w:hAnsi="Arial"/>
+                <w:b/>
+                <w:sz w:val="22"/>
+                <w:szCs w:val="22"/>
+              </w:rPr>
             </w:r>
           </w:p>
           <w:p>
@@ -4905,23 +4800,7 @@
                 <w:sz w:val="22"/>
                 <w:szCs w:val="22"/>
               </w:rPr>
-              <w:t xml:space="preserve"> muestra el siguiente mensaje de error: “Código” ya existente, con un botón de confirmaci</w:t>
-            </w:r>
-            <w:r>
-              <w:rPr>
-                <w:rFonts w:eastAsia="Arial" w:cs="Arial" w:ascii="Arial" w:hAnsi="Arial"/>
-                <w:sz w:val="22"/>
-                <w:szCs w:val="22"/>
-              </w:rPr>
-              <w:t>ó</w:t>
-            </w:r>
-            <w:r>
-              <w:rPr>
-                <w:rFonts w:eastAsia="Arial" w:cs="Arial" w:ascii="Arial" w:hAnsi="Arial"/>
-                <w:sz w:val="22"/>
-                <w:szCs w:val="22"/>
-              </w:rPr>
-              <w:t>n.</w:t>
+              <w:t xml:space="preserve"> muestra el siguiente mensaje de error: “Código” ya existente, con un botón de confirmación.</w:t>
             </w:r>
           </w:p>
           <w:p>
@@ -4970,6 +4849,7 @@
           <w:tcPr>
             <w:tcW w:w="1980" w:type="dxa"/>
             <w:tcBorders>
+              <w:top w:val="single" w:sz="4" w:space="0" w:color="000000"/>
               <w:left w:val="single" w:sz="4" w:space="0" w:color="000000"/>
               <w:bottom w:val="single" w:sz="4" w:space="0" w:color="000000"/>
               <w:right w:val="single" w:sz="4" w:space="0" w:color="000000"/>
@@ -4992,52 +4872,7 @@
                 <w:sz w:val="22"/>
                 <w:szCs w:val="22"/>
               </w:rPr>
-              <w:t>5</w:t>
-            </w:r>
-            <w:r>
-              <w:rPr>
-                <w:rFonts w:eastAsia="Arial" w:cs="Arial" w:ascii="Arial" w:hAnsi="Arial"/>
-                <w:b/>
-                <w:sz w:val="22"/>
-                <w:szCs w:val="22"/>
-              </w:rPr>
-              <w:t>.</w:t>
-            </w:r>
-            <w:r>
-              <w:rPr>
-                <w:rFonts w:eastAsia="Arial" w:cs="Arial" w:ascii="Arial" w:hAnsi="Arial"/>
-                <w:b/>
-                <w:sz w:val="22"/>
-                <w:szCs w:val="22"/>
-              </w:rPr>
-              <w:t>2</w:t>
-            </w:r>
-            <w:r>
-              <w:rPr>
-                <w:rFonts w:eastAsia="Arial" w:cs="Arial" w:ascii="Arial" w:hAnsi="Arial"/>
-                <w:b/>
-                <w:sz w:val="22"/>
-                <w:szCs w:val="22"/>
-              </w:rPr>
-              <w:t xml:space="preserve"> </w:t>
-            </w:r>
-            <w:r>
-              <w:rPr>
-                <w:rFonts w:eastAsia="Arial" w:cs="Arial" w:ascii="Arial" w:hAnsi="Arial"/>
-                <w:b/>
-                <w:sz w:val="22"/>
-                <w:szCs w:val="22"/>
-              </w:rPr>
-              <w:t>SKU</w:t>
-            </w:r>
-            <w:r>
-              <w:rPr>
-                <w:rFonts w:eastAsia="Arial" w:cs="Arial" w:ascii="Arial" w:hAnsi="Arial"/>
-                <w:b/>
-                <w:sz w:val="22"/>
-                <w:szCs w:val="22"/>
-              </w:rPr>
-              <w:t xml:space="preserve"> ya existente</w:t>
+              <w:t>5.2 SKU ya existente</w:t>
             </w:r>
           </w:p>
           <w:p>
@@ -5053,7 +4888,12 @@
               </w:rPr>
             </w:pPr>
             <w:r>
-              <w:rPr/>
+              <w:rPr>
+                <w:rFonts w:eastAsia="Arial" w:cs="Arial" w:ascii="Arial" w:hAnsi="Arial"/>
+                <w:b/>
+                <w:sz w:val="22"/>
+                <w:szCs w:val="22"/>
+              </w:rPr>
             </w:r>
           </w:p>
         </w:tc>
@@ -5062,6 +4902,7 @@
             <w:tcW w:w="7519" w:type="dxa"/>
             <w:gridSpan w:val="2"/>
             <w:tcBorders>
+              <w:top w:val="single" w:sz="4" w:space="0" w:color="000000"/>
               <w:left w:val="single" w:sz="4" w:space="0" w:color="000000"/>
               <w:bottom w:val="single" w:sz="4" w:space="0" w:color="000000"/>
               <w:right w:val="single" w:sz="4" w:space="0" w:color="000000"/>
@@ -5087,23 +4928,7 @@
                 <w:sz w:val="22"/>
                 <w:szCs w:val="22"/>
               </w:rPr>
-              <w:t xml:space="preserve">El </w:t>
-            </w:r>
-            <w:r>
-              <w:rPr>
-                <w:rFonts w:eastAsia="Arial" w:cs="Arial" w:ascii="Arial" w:hAnsi="Arial"/>
-                <w:sz w:val="22"/>
-                <w:szCs w:val="22"/>
-              </w:rPr>
-              <w:t xml:space="preserve">sistema </w:t>
-            </w:r>
-            <w:r>
-              <w:rPr>
-                <w:rFonts w:eastAsia="Arial" w:cs="Arial" w:ascii="Arial" w:hAnsi="Arial"/>
-                <w:sz w:val="22"/>
-                <w:szCs w:val="22"/>
-              </w:rPr>
-              <w:t>muestra el siguiente mensaje de error: “SKU ya existente”, con un botón de confirmación</w:t>
+              <w:t>El sistema muestra el siguiente mensaje de error: “SKU ya existente”, con un botón de confirmación</w:t>
             </w:r>
           </w:p>
           <w:p>
@@ -5225,6 +5050,932 @@
     </w:p>
     <w:p>
       <w:pPr>
+        <w:pStyle w:val="Normal"/>
+        <w:rPr/>
+      </w:pPr>
+      <w:r>
+        <w:rPr/>
+      </w:r>
+    </w:p>
+    <w:p>
+      <w:pPr>
+        <w:pStyle w:val="Normal"/>
+        <w:rPr/>
+      </w:pPr>
+      <w:r>
+        <w:rPr/>
+      </w:r>
+    </w:p>
+    <w:p>
+      <w:pPr>
+        <w:pStyle w:val="Normal"/>
+        <w:rPr/>
+      </w:pPr>
+      <w:r>
+        <w:rPr/>
+      </w:r>
+    </w:p>
+    <w:p>
+      <w:pPr>
+        <w:pStyle w:val="Normal"/>
+        <w:rPr/>
+      </w:pPr>
+      <w:r>
+        <w:rPr/>
+      </w:r>
+    </w:p>
+    <w:p>
+      <w:pPr>
+        <w:pStyle w:val="Normal"/>
+        <w:rPr/>
+      </w:pPr>
+      <w:r>
+        <w:rPr/>
+      </w:r>
+      <w:r>
+        <w:br w:type="page"/>
+      </w:r>
+    </w:p>
+    <w:p>
+      <w:pPr>
+        <w:pStyle w:val="Heading2"/>
+        <w:numPr>
+          <w:ilvl w:val="1"/>
+          <w:numId w:val="2"/>
+        </w:numPr>
+        <w:rPr/>
+      </w:pPr>
+      <w:bookmarkStart w:id="12" w:name="_Toc2039067711"/>
+      <w:r>
+        <w:rPr>
+          <w:sz w:val="24"/>
+          <w:szCs w:val="24"/>
+        </w:rPr>
+        <w:t>Especificación de CUS-0</w:t>
+      </w:r>
+      <w:r>
+        <w:rPr>
+          <w:sz w:val="24"/>
+          <w:szCs w:val="24"/>
+        </w:rPr>
+        <w:t>4</w:t>
+      </w:r>
+      <w:r>
+        <w:rPr>
+          <w:sz w:val="24"/>
+          <w:szCs w:val="24"/>
+        </w:rPr>
+        <w:t xml:space="preserve"> </w:t>
+      </w:r>
+      <w:bookmarkEnd w:id="12"/>
+      <w:r>
+        <w:rPr>
+          <w:sz w:val="24"/>
+          <w:szCs w:val="24"/>
+        </w:rPr>
+        <w:t>Buscar</w:t>
+      </w:r>
+      <w:r>
+        <w:rPr>
+          <w:sz w:val="24"/>
+          <w:szCs w:val="24"/>
+        </w:rPr>
+        <w:t xml:space="preserve"> Producto</w:t>
+      </w:r>
+    </w:p>
+    <w:tbl>
+      <w:tblPr>
+        <w:tblW w:w="9500" w:type="dxa"/>
+        <w:jc w:val="left"/>
+        <w:tblInd w:w="0" w:type="dxa"/>
+        <w:tblBorders>
+          <w:top w:val="single" w:sz="4" w:space="0" w:color="000000"/>
+          <w:left w:val="single" w:sz="4" w:space="0" w:color="000000"/>
+          <w:bottom w:val="single" w:sz="4" w:space="0" w:color="000000"/>
+          <w:right w:val="single" w:sz="4" w:space="0" w:color="000000"/>
+          <w:insideH w:val="single" w:sz="4" w:space="0" w:color="000000"/>
+          <w:insideV w:val="single" w:sz="4" w:space="0" w:color="000000"/>
+        </w:tblBorders>
+        <w:tblCellMar>
+          <w:top w:w="0" w:type="dxa"/>
+          <w:left w:w="108" w:type="dxa"/>
+          <w:bottom w:w="0" w:type="dxa"/>
+          <w:right w:w="108" w:type="dxa"/>
+        </w:tblCellMar>
+        <w:tblLook w:noVBand="0" w:val="0000" w:noHBand="0" w:lastColumn="0" w:firstColumn="0" w:lastRow="0" w:firstRow="0"/>
+      </w:tblPr>
+      <w:tblGrid>
+        <w:gridCol w:w="1980"/>
+        <w:gridCol w:w="32"/>
+        <w:gridCol w:w="7488"/>
+      </w:tblGrid>
+      <w:tr>
+        <w:trPr/>
+        <w:tc>
+          <w:tcPr>
+            <w:tcW w:w="2012" w:type="dxa"/>
+            <w:gridSpan w:val="2"/>
+            <w:tcBorders>
+              <w:top w:val="single" w:sz="4" w:space="0" w:color="000000"/>
+              <w:left w:val="single" w:sz="4" w:space="0" w:color="000000"/>
+              <w:bottom w:val="single" w:sz="4" w:space="0" w:color="000000"/>
+              <w:right w:val="single" w:sz="4" w:space="0" w:color="000000"/>
+              <w:insideH w:val="single" w:sz="4" w:space="0" w:color="000000"/>
+              <w:insideV w:val="single" w:sz="4" w:space="0" w:color="000000"/>
+            </w:tcBorders>
+            <w:shd w:color="auto" w:fill="CCCCCC" w:val="clear"/>
+            <w:vAlign w:val="center"/>
+          </w:tcPr>
+          <w:p>
+            <w:pPr>
+              <w:pStyle w:val="Normal"/>
+              <w:spacing w:before="40" w:after="40"/>
+              <w:rPr/>
+            </w:pPr>
+            <w:r>
+              <w:rPr>
+                <w:rFonts w:eastAsia="Arial" w:cs="Arial" w:ascii="Arial" w:hAnsi="Arial"/>
+                <w:b/>
+                <w:sz w:val="22"/>
+                <w:szCs w:val="22"/>
+              </w:rPr>
+              <w:t>ID:</w:t>
+            </w:r>
+          </w:p>
+        </w:tc>
+        <w:tc>
+          <w:tcPr>
+            <w:tcW w:w="7488" w:type="dxa"/>
+            <w:tcBorders>
+              <w:top w:val="single" w:sz="4" w:space="0" w:color="000000"/>
+              <w:left w:val="single" w:sz="4" w:space="0" w:color="000000"/>
+              <w:bottom w:val="single" w:sz="4" w:space="0" w:color="000000"/>
+              <w:right w:val="single" w:sz="4" w:space="0" w:color="000000"/>
+              <w:insideH w:val="single" w:sz="4" w:space="0" w:color="000000"/>
+              <w:insideV w:val="single" w:sz="4" w:space="0" w:color="000000"/>
+            </w:tcBorders>
+            <w:shd w:fill="auto" w:val="clear"/>
+            <w:vAlign w:val="center"/>
+          </w:tcPr>
+          <w:p>
+            <w:pPr>
+              <w:pStyle w:val="Normal"/>
+              <w:spacing w:before="40" w:after="40"/>
+              <w:rPr/>
+            </w:pPr>
+            <w:r>
+              <w:rPr>
+                <w:rFonts w:eastAsia="Arial" w:cs="Arial" w:ascii="Arial" w:hAnsi="Arial"/>
+                <w:sz w:val="22"/>
+                <w:szCs w:val="22"/>
+              </w:rPr>
+              <w:t>CUS-0</w:t>
+            </w:r>
+            <w:r>
+              <w:rPr>
+                <w:rFonts w:eastAsia="Arial" w:cs="Arial" w:ascii="Arial" w:hAnsi="Arial"/>
+                <w:sz w:val="22"/>
+                <w:szCs w:val="22"/>
+              </w:rPr>
+              <w:t>4</w:t>
+            </w:r>
+          </w:p>
+        </w:tc>
+      </w:tr>
+      <w:tr>
+        <w:trPr/>
+        <w:tc>
+          <w:tcPr>
+            <w:tcW w:w="2012" w:type="dxa"/>
+            <w:gridSpan w:val="2"/>
+            <w:tcBorders>
+              <w:top w:val="single" w:sz="4" w:space="0" w:color="000000"/>
+              <w:left w:val="single" w:sz="4" w:space="0" w:color="000000"/>
+              <w:bottom w:val="single" w:sz="4" w:space="0" w:color="000000"/>
+              <w:right w:val="single" w:sz="4" w:space="0" w:color="000000"/>
+              <w:insideH w:val="single" w:sz="4" w:space="0" w:color="000000"/>
+              <w:insideV w:val="single" w:sz="4" w:space="0" w:color="000000"/>
+            </w:tcBorders>
+            <w:shd w:color="auto" w:fill="CCCCCC" w:val="clear"/>
+            <w:vAlign w:val="center"/>
+          </w:tcPr>
+          <w:p>
+            <w:pPr>
+              <w:pStyle w:val="Normal"/>
+              <w:spacing w:before="40" w:after="40"/>
+              <w:rPr/>
+            </w:pPr>
+            <w:r>
+              <w:rPr>
+                <w:rFonts w:eastAsia="Arial" w:cs="Arial" w:ascii="Arial" w:hAnsi="Arial"/>
+                <w:b/>
+                <w:sz w:val="22"/>
+                <w:szCs w:val="22"/>
+              </w:rPr>
+              <w:t>Nombre:</w:t>
+            </w:r>
+          </w:p>
+        </w:tc>
+        <w:tc>
+          <w:tcPr>
+            <w:tcW w:w="7488" w:type="dxa"/>
+            <w:tcBorders>
+              <w:top w:val="single" w:sz="4" w:space="0" w:color="000000"/>
+              <w:left w:val="single" w:sz="4" w:space="0" w:color="000000"/>
+              <w:bottom w:val="single" w:sz="4" w:space="0" w:color="000000"/>
+              <w:right w:val="single" w:sz="4" w:space="0" w:color="000000"/>
+              <w:insideH w:val="single" w:sz="4" w:space="0" w:color="000000"/>
+              <w:insideV w:val="single" w:sz="4" w:space="0" w:color="000000"/>
+            </w:tcBorders>
+            <w:shd w:fill="auto" w:val="clear"/>
+            <w:vAlign w:val="center"/>
+          </w:tcPr>
+          <w:p>
+            <w:pPr>
+              <w:pStyle w:val="Normal"/>
+              <w:spacing w:before="40" w:after="40"/>
+              <w:rPr/>
+            </w:pPr>
+            <w:r>
+              <w:rPr>
+                <w:rFonts w:eastAsia="Arial" w:cs="Arial" w:ascii="Arial" w:hAnsi="Arial"/>
+                <w:sz w:val="22"/>
+                <w:szCs w:val="22"/>
+              </w:rPr>
+              <w:t>Buscar Producto</w:t>
+            </w:r>
+          </w:p>
+        </w:tc>
+      </w:tr>
+      <w:tr>
+        <w:trPr>
+          <w:trHeight w:val="80" w:hRule="atLeast"/>
+        </w:trPr>
+        <w:tc>
+          <w:tcPr>
+            <w:tcW w:w="2012" w:type="dxa"/>
+            <w:gridSpan w:val="2"/>
+            <w:tcBorders>
+              <w:top w:val="single" w:sz="4" w:space="0" w:color="000000"/>
+              <w:left w:val="single" w:sz="4" w:space="0" w:color="000000"/>
+              <w:bottom w:val="single" w:sz="4" w:space="0" w:color="000000"/>
+              <w:right w:val="single" w:sz="4" w:space="0" w:color="000000"/>
+              <w:insideH w:val="single" w:sz="4" w:space="0" w:color="000000"/>
+              <w:insideV w:val="single" w:sz="4" w:space="0" w:color="000000"/>
+            </w:tcBorders>
+            <w:shd w:color="auto" w:fill="CCCCCC" w:val="clear"/>
+            <w:vAlign w:val="center"/>
+          </w:tcPr>
+          <w:p>
+            <w:pPr>
+              <w:pStyle w:val="Normal"/>
+              <w:spacing w:before="40" w:after="40"/>
+              <w:rPr/>
+            </w:pPr>
+            <w:r>
+              <w:rPr>
+                <w:rFonts w:eastAsia="Arial" w:cs="Arial" w:ascii="Arial" w:hAnsi="Arial"/>
+                <w:b/>
+                <w:sz w:val="22"/>
+                <w:szCs w:val="22"/>
+              </w:rPr>
+              <w:t>Prioridad:</w:t>
+            </w:r>
+          </w:p>
+        </w:tc>
+        <w:tc>
+          <w:tcPr>
+            <w:tcW w:w="7488" w:type="dxa"/>
+            <w:tcBorders>
+              <w:top w:val="single" w:sz="4" w:space="0" w:color="000000"/>
+              <w:left w:val="single" w:sz="4" w:space="0" w:color="000000"/>
+              <w:bottom w:val="single" w:sz="4" w:space="0" w:color="000000"/>
+              <w:right w:val="single" w:sz="4" w:space="0" w:color="000000"/>
+              <w:insideH w:val="single" w:sz="4" w:space="0" w:color="000000"/>
+              <w:insideV w:val="single" w:sz="4" w:space="0" w:color="000000"/>
+            </w:tcBorders>
+            <w:shd w:fill="auto" w:val="clear"/>
+            <w:vAlign w:val="center"/>
+          </w:tcPr>
+          <w:p>
+            <w:pPr>
+              <w:pStyle w:val="Normal"/>
+              <w:spacing w:before="40" w:after="40"/>
+              <w:rPr/>
+            </w:pPr>
+            <w:r>
+              <w:rPr>
+                <w:rFonts w:eastAsia="Arial" w:cs="Arial" w:ascii="Arial" w:hAnsi="Arial"/>
+                <w:sz w:val="22"/>
+                <w:szCs w:val="22"/>
+              </w:rPr>
+              <w:t>Media</w:t>
+            </w:r>
+          </w:p>
+        </w:tc>
+      </w:tr>
+      <w:tr>
+        <w:trPr>
+          <w:trHeight w:val="80" w:hRule="atLeast"/>
+        </w:trPr>
+        <w:tc>
+          <w:tcPr>
+            <w:tcW w:w="2012" w:type="dxa"/>
+            <w:gridSpan w:val="2"/>
+            <w:tcBorders>
+              <w:top w:val="single" w:sz="4" w:space="0" w:color="000000"/>
+              <w:left w:val="single" w:sz="4" w:space="0" w:color="000000"/>
+              <w:bottom w:val="single" w:sz="4" w:space="0" w:color="000000"/>
+              <w:right w:val="single" w:sz="4" w:space="0" w:color="000000"/>
+              <w:insideH w:val="single" w:sz="4" w:space="0" w:color="000000"/>
+              <w:insideV w:val="single" w:sz="4" w:space="0" w:color="000000"/>
+            </w:tcBorders>
+            <w:shd w:color="auto" w:fill="CCCCCC" w:val="clear"/>
+            <w:vAlign w:val="center"/>
+          </w:tcPr>
+          <w:p>
+            <w:pPr>
+              <w:pStyle w:val="Normal"/>
+              <w:spacing w:before="40" w:after="40"/>
+              <w:rPr/>
+            </w:pPr>
+            <w:r>
+              <w:rPr>
+                <w:rFonts w:eastAsia="Arial" w:cs="Arial" w:ascii="Arial" w:hAnsi="Arial"/>
+                <w:b/>
+                <w:sz w:val="22"/>
+                <w:szCs w:val="22"/>
+              </w:rPr>
+              <w:t>Actor:</w:t>
+            </w:r>
+          </w:p>
+        </w:tc>
+        <w:tc>
+          <w:tcPr>
+            <w:tcW w:w="7488" w:type="dxa"/>
+            <w:tcBorders>
+              <w:top w:val="single" w:sz="4" w:space="0" w:color="000000"/>
+              <w:left w:val="single" w:sz="4" w:space="0" w:color="000000"/>
+              <w:bottom w:val="single" w:sz="4" w:space="0" w:color="000000"/>
+              <w:right w:val="single" w:sz="4" w:space="0" w:color="000000"/>
+              <w:insideH w:val="single" w:sz="4" w:space="0" w:color="000000"/>
+              <w:insideV w:val="single" w:sz="4" w:space="0" w:color="000000"/>
+            </w:tcBorders>
+            <w:shd w:fill="auto" w:val="clear"/>
+            <w:vAlign w:val="center"/>
+          </w:tcPr>
+          <w:p>
+            <w:pPr>
+              <w:pStyle w:val="Normal"/>
+              <w:spacing w:before="40" w:after="40"/>
+              <w:rPr/>
+            </w:pPr>
+            <w:r>
+              <w:rPr>
+                <w:rFonts w:eastAsia="Arial" w:cs="Arial" w:ascii="Arial" w:hAnsi="Arial"/>
+                <w:sz w:val="22"/>
+                <w:szCs w:val="22"/>
+              </w:rPr>
+              <w:t>Comprador</w:t>
+            </w:r>
+          </w:p>
+        </w:tc>
+      </w:tr>
+      <w:tr>
+        <w:trPr/>
+        <w:tc>
+          <w:tcPr>
+            <w:tcW w:w="2012" w:type="dxa"/>
+            <w:gridSpan w:val="2"/>
+            <w:tcBorders>
+              <w:top w:val="single" w:sz="4" w:space="0" w:color="000000"/>
+              <w:left w:val="single" w:sz="4" w:space="0" w:color="000000"/>
+              <w:bottom w:val="single" w:sz="4" w:space="0" w:color="000000"/>
+              <w:right w:val="single" w:sz="4" w:space="0" w:color="000000"/>
+              <w:insideH w:val="single" w:sz="4" w:space="0" w:color="000000"/>
+              <w:insideV w:val="single" w:sz="4" w:space="0" w:color="000000"/>
+            </w:tcBorders>
+            <w:shd w:color="auto" w:fill="CCCCCC" w:val="clear"/>
+            <w:vAlign w:val="center"/>
+          </w:tcPr>
+          <w:p>
+            <w:pPr>
+              <w:pStyle w:val="Normal"/>
+              <w:spacing w:before="40" w:after="40"/>
+              <w:rPr/>
+            </w:pPr>
+            <w:r>
+              <w:rPr>
+                <w:rFonts w:eastAsia="Arial" w:cs="Arial" w:ascii="Arial" w:hAnsi="Arial"/>
+                <w:b/>
+                <w:sz w:val="22"/>
+                <w:szCs w:val="22"/>
+              </w:rPr>
+              <w:t>Descripción:</w:t>
+            </w:r>
+          </w:p>
+        </w:tc>
+        <w:tc>
+          <w:tcPr>
+            <w:tcW w:w="7488" w:type="dxa"/>
+            <w:tcBorders>
+              <w:top w:val="single" w:sz="4" w:space="0" w:color="000000"/>
+              <w:left w:val="single" w:sz="4" w:space="0" w:color="000000"/>
+              <w:bottom w:val="single" w:sz="4" w:space="0" w:color="000000"/>
+              <w:right w:val="single" w:sz="4" w:space="0" w:color="000000"/>
+              <w:insideH w:val="single" w:sz="4" w:space="0" w:color="000000"/>
+              <w:insideV w:val="single" w:sz="4" w:space="0" w:color="000000"/>
+            </w:tcBorders>
+            <w:shd w:fill="auto" w:val="clear"/>
+            <w:vAlign w:val="center"/>
+          </w:tcPr>
+          <w:p>
+            <w:pPr>
+              <w:pStyle w:val="Normal"/>
+              <w:spacing w:before="40" w:after="40"/>
+              <w:rPr/>
+            </w:pPr>
+            <w:r>
+              <w:rPr>
+                <w:rFonts w:eastAsia="Arial" w:cs="Arial" w:ascii="Arial" w:hAnsi="Arial"/>
+                <w:sz w:val="22"/>
+                <w:szCs w:val="22"/>
+              </w:rPr>
+              <w:t>Este caso de uso permite a</w:t>
+            </w:r>
+            <w:r>
+              <w:rPr>
+                <w:rFonts w:eastAsia="Arial" w:cs="Arial" w:ascii="Arial" w:hAnsi="Arial"/>
+                <w:sz w:val="22"/>
+                <w:szCs w:val="22"/>
+              </w:rPr>
+              <w:t xml:space="preserve">l comprador hacer una búsqueda </w:t>
+            </w:r>
+          </w:p>
+        </w:tc>
+      </w:tr>
+      <w:tr>
+        <w:trPr>
+          <w:trHeight w:val="380" w:hRule="atLeast"/>
+        </w:trPr>
+        <w:tc>
+          <w:tcPr>
+            <w:tcW w:w="2012" w:type="dxa"/>
+            <w:gridSpan w:val="2"/>
+            <w:tcBorders>
+              <w:top w:val="single" w:sz="4" w:space="0" w:color="000000"/>
+              <w:left w:val="single" w:sz="4" w:space="0" w:color="000000"/>
+              <w:bottom w:val="single" w:sz="4" w:space="0" w:color="000000"/>
+              <w:right w:val="single" w:sz="4" w:space="0" w:color="000000"/>
+              <w:insideH w:val="single" w:sz="4" w:space="0" w:color="000000"/>
+              <w:insideV w:val="single" w:sz="4" w:space="0" w:color="000000"/>
+            </w:tcBorders>
+            <w:shd w:color="auto" w:fill="CCCCCC" w:val="clear"/>
+            <w:vAlign w:val="center"/>
+          </w:tcPr>
+          <w:p>
+            <w:pPr>
+              <w:pStyle w:val="Normal"/>
+              <w:spacing w:before="40" w:after="40"/>
+              <w:rPr/>
+            </w:pPr>
+            <w:r>
+              <w:rPr>
+                <w:rFonts w:eastAsia="Arial" w:cs="Arial" w:ascii="Arial" w:hAnsi="Arial"/>
+                <w:b/>
+                <w:sz w:val="22"/>
+                <w:szCs w:val="22"/>
+              </w:rPr>
+              <w:t>Precondición:</w:t>
+            </w:r>
+          </w:p>
+        </w:tc>
+        <w:tc>
+          <w:tcPr>
+            <w:tcW w:w="7488" w:type="dxa"/>
+            <w:tcBorders>
+              <w:top w:val="single" w:sz="4" w:space="0" w:color="000000"/>
+              <w:left w:val="single" w:sz="4" w:space="0" w:color="000000"/>
+              <w:bottom w:val="single" w:sz="4" w:space="0" w:color="000000"/>
+              <w:right w:val="single" w:sz="4" w:space="0" w:color="000000"/>
+              <w:insideH w:val="single" w:sz="4" w:space="0" w:color="000000"/>
+              <w:insideV w:val="single" w:sz="4" w:space="0" w:color="000000"/>
+            </w:tcBorders>
+            <w:shd w:fill="auto" w:val="clear"/>
+            <w:vAlign w:val="center"/>
+          </w:tcPr>
+          <w:p>
+            <w:pPr>
+              <w:pStyle w:val="Normal"/>
+              <w:spacing w:before="40" w:after="40"/>
+              <w:rPr/>
+            </w:pPr>
+            <w:r>
+              <w:rPr>
+                <w:rFonts w:eastAsia="Arial" w:cs="Arial" w:ascii="Arial" w:hAnsi="Arial"/>
+                <w:sz w:val="22"/>
+                <w:szCs w:val="22"/>
+              </w:rPr>
+              <w:t>Sesión de tienda iniciada</w:t>
+            </w:r>
+          </w:p>
+        </w:tc>
+      </w:tr>
+      <w:tr>
+        <w:trPr/>
+        <w:tc>
+          <w:tcPr>
+            <w:tcW w:w="9500" w:type="dxa"/>
+            <w:gridSpan w:val="3"/>
+            <w:tcBorders>
+              <w:top w:val="single" w:sz="4" w:space="0" w:color="000000"/>
+              <w:left w:val="single" w:sz="4" w:space="0" w:color="000000"/>
+              <w:bottom w:val="single" w:sz="4" w:space="0" w:color="000000"/>
+              <w:right w:val="single" w:sz="4" w:space="0" w:color="000000"/>
+              <w:insideH w:val="single" w:sz="4" w:space="0" w:color="000000"/>
+              <w:insideV w:val="single" w:sz="4" w:space="0" w:color="000000"/>
+            </w:tcBorders>
+            <w:shd w:color="auto" w:fill="CCCCCC" w:val="clear"/>
+            <w:vAlign w:val="center"/>
+          </w:tcPr>
+          <w:p>
+            <w:pPr>
+              <w:pStyle w:val="Normal"/>
+              <w:spacing w:before="40" w:after="40"/>
+              <w:rPr/>
+            </w:pPr>
+            <w:r>
+              <w:rPr>
+                <w:rFonts w:eastAsia="Arial" w:cs="Arial" w:ascii="Arial" w:hAnsi="Arial"/>
+                <w:b/>
+                <w:sz w:val="22"/>
+                <w:szCs w:val="22"/>
+              </w:rPr>
+              <w:t>Flujo Normal:</w:t>
+            </w:r>
+            <w:r>
+              <w:rPr>
+                <w:rFonts w:eastAsia="Arial" w:cs="Arial" w:ascii="Arial" w:hAnsi="Arial"/>
+                <w:sz w:val="22"/>
+                <w:szCs w:val="22"/>
+              </w:rPr>
+              <w:t xml:space="preserve"> </w:t>
+            </w:r>
+          </w:p>
+        </w:tc>
+      </w:tr>
+      <w:tr>
+        <w:trPr/>
+        <w:tc>
+          <w:tcPr>
+            <w:tcW w:w="9500" w:type="dxa"/>
+            <w:gridSpan w:val="3"/>
+            <w:tcBorders>
+              <w:top w:val="single" w:sz="4" w:space="0" w:color="000000"/>
+              <w:left w:val="single" w:sz="4" w:space="0" w:color="000000"/>
+              <w:bottom w:val="single" w:sz="4" w:space="0" w:color="000000"/>
+              <w:right w:val="single" w:sz="4" w:space="0" w:color="000000"/>
+              <w:insideH w:val="single" w:sz="4" w:space="0" w:color="000000"/>
+              <w:insideV w:val="single" w:sz="4" w:space="0" w:color="000000"/>
+            </w:tcBorders>
+            <w:shd w:fill="auto" w:val="clear"/>
+            <w:vAlign w:val="center"/>
+          </w:tcPr>
+          <w:p>
+            <w:pPr>
+              <w:pStyle w:val="Normal"/>
+              <w:numPr>
+                <w:ilvl w:val="0"/>
+                <w:numId w:val="10"/>
+              </w:numPr>
+              <w:spacing w:before="40" w:after="0"/>
+              <w:rPr/>
+            </w:pPr>
+            <w:r>
+              <w:rPr>
+                <w:rFonts w:eastAsia="Arial" w:cs="Arial" w:ascii="Arial" w:hAnsi="Arial"/>
+                <w:sz w:val="22"/>
+                <w:szCs w:val="22"/>
+              </w:rPr>
+              <w:t>El comprador presiona el botón “buscar”</w:t>
+            </w:r>
+          </w:p>
+          <w:p>
+            <w:pPr>
+              <w:pStyle w:val="Normal"/>
+              <w:numPr>
+                <w:ilvl w:val="0"/>
+                <w:numId w:val="10"/>
+              </w:numPr>
+              <w:spacing w:before="40" w:after="0"/>
+              <w:rPr/>
+            </w:pPr>
+            <w:r>
+              <w:rPr>
+                <w:rFonts w:eastAsia="Arial" w:cs="Arial" w:ascii="Arial" w:hAnsi="Arial"/>
+                <w:sz w:val="22"/>
+                <w:szCs w:val="22"/>
+              </w:rPr>
+              <w:t xml:space="preserve">El sistema inicia la cámara del dispositivo </w:t>
+            </w:r>
+          </w:p>
+          <w:p>
+            <w:pPr>
+              <w:pStyle w:val="Normal"/>
+              <w:numPr>
+                <w:ilvl w:val="0"/>
+                <w:numId w:val="10"/>
+              </w:numPr>
+              <w:spacing w:before="40" w:after="0"/>
+              <w:rPr/>
+            </w:pPr>
+            <w:r>
+              <w:rPr>
+                <w:rFonts w:eastAsia="Arial" w:cs="Arial" w:ascii="Arial" w:hAnsi="Arial"/>
+                <w:sz w:val="22"/>
+                <w:szCs w:val="22"/>
+              </w:rPr>
+              <w:t xml:space="preserve">El sistema </w:t>
+            </w:r>
+            <w:r>
+              <w:rPr>
+                <w:rFonts w:eastAsia="Arial" w:cs="Arial" w:ascii="Arial" w:hAnsi="Arial"/>
+                <w:sz w:val="22"/>
+                <w:szCs w:val="22"/>
+              </w:rPr>
+              <w:t>inicia el proceso de búsqueda automáticamente identificando objetos</w:t>
+            </w:r>
+          </w:p>
+          <w:p>
+            <w:pPr>
+              <w:pStyle w:val="Normal"/>
+              <w:numPr>
+                <w:ilvl w:val="0"/>
+                <w:numId w:val="10"/>
+              </w:numPr>
+              <w:spacing w:before="40" w:after="0"/>
+              <w:rPr/>
+            </w:pPr>
+            <w:r>
+              <w:rPr>
+                <w:rFonts w:eastAsia="Arial" w:cs="Arial" w:ascii="Arial" w:hAnsi="Arial"/>
+                <w:sz w:val="22"/>
+                <w:szCs w:val="22"/>
+              </w:rPr>
+              <w:t xml:space="preserve">El sistema </w:t>
+            </w:r>
+            <w:r>
+              <w:rPr>
+                <w:rFonts w:eastAsia="Arial" w:cs="Arial" w:ascii="Arial" w:hAnsi="Arial"/>
+                <w:sz w:val="22"/>
+                <w:szCs w:val="22"/>
+              </w:rPr>
+              <w:t xml:space="preserve">identifica un objeto y muestra un listado de </w:t>
+            </w:r>
+            <w:r>
+              <w:rPr>
+                <w:rFonts w:eastAsia="Arial" w:cs="Arial" w:ascii="Arial" w:hAnsi="Arial"/>
+                <w:sz w:val="22"/>
+                <w:szCs w:val="22"/>
+              </w:rPr>
+              <w:t>enlaces de compra de productos similares al objeto identificado</w:t>
+            </w:r>
+          </w:p>
+          <w:p>
+            <w:pPr>
+              <w:pStyle w:val="Normal"/>
+              <w:spacing w:before="40" w:after="0"/>
+              <w:rPr>
+                <w:rFonts w:ascii="Arial" w:hAnsi="Arial" w:eastAsia="Arial" w:cs="Arial"/>
+                <w:sz w:val="22"/>
+                <w:szCs w:val="22"/>
+              </w:rPr>
+            </w:pPr>
+            <w:r>
+              <w:rPr>
+                <w:rFonts w:eastAsia="Arial" w:cs="Arial" w:ascii="Arial" w:hAnsi="Arial"/>
+                <w:sz w:val="22"/>
+                <w:szCs w:val="22"/>
+              </w:rPr>
+            </w:r>
+          </w:p>
+          <w:p>
+            <w:pPr>
+              <w:pStyle w:val="Normal"/>
+              <w:spacing w:before="40" w:after="0"/>
+              <w:rPr>
+                <w:rFonts w:ascii="Arial" w:hAnsi="Arial" w:eastAsia="Arial" w:cs="Arial"/>
+                <w:sz w:val="22"/>
+                <w:szCs w:val="22"/>
+              </w:rPr>
+            </w:pPr>
+            <w:r>
+              <w:rPr>
+                <w:rFonts w:eastAsia="Arial" w:cs="Arial" w:ascii="Arial" w:hAnsi="Arial"/>
+                <w:sz w:val="22"/>
+                <w:szCs w:val="22"/>
+              </w:rPr>
+            </w:r>
+          </w:p>
+          <w:p>
+            <w:pPr>
+              <w:pStyle w:val="Normal"/>
+              <w:spacing w:before="40" w:after="0"/>
+              <w:rPr>
+                <w:rFonts w:ascii="Arial" w:hAnsi="Arial" w:eastAsia="Arial" w:cs="Arial"/>
+                <w:sz w:val="22"/>
+                <w:szCs w:val="22"/>
+              </w:rPr>
+            </w:pPr>
+            <w:r>
+              <w:rPr>
+                <w:rFonts w:eastAsia="Arial" w:cs="Arial" w:ascii="Arial" w:hAnsi="Arial"/>
+                <w:sz w:val="22"/>
+                <w:szCs w:val="22"/>
+              </w:rPr>
+            </w:r>
+          </w:p>
+        </w:tc>
+      </w:tr>
+      <w:tr>
+        <w:trPr/>
+        <w:tc>
+          <w:tcPr>
+            <w:tcW w:w="9500" w:type="dxa"/>
+            <w:gridSpan w:val="3"/>
+            <w:tcBorders>
+              <w:top w:val="single" w:sz="4" w:space="0" w:color="000000"/>
+              <w:left w:val="single" w:sz="4" w:space="0" w:color="000000"/>
+              <w:bottom w:val="single" w:sz="4" w:space="0" w:color="000000"/>
+              <w:right w:val="single" w:sz="4" w:space="0" w:color="000000"/>
+              <w:insideH w:val="single" w:sz="4" w:space="0" w:color="000000"/>
+              <w:insideV w:val="single" w:sz="4" w:space="0" w:color="000000"/>
+            </w:tcBorders>
+            <w:shd w:color="auto" w:fill="BFBFBF" w:val="clear"/>
+            <w:vAlign w:val="center"/>
+          </w:tcPr>
+          <w:p>
+            <w:pPr>
+              <w:pStyle w:val="Normal"/>
+              <w:spacing w:before="40" w:after="40"/>
+              <w:rPr/>
+            </w:pPr>
+            <w:r>
+              <w:rPr>
+                <w:rFonts w:eastAsia="Arial" w:cs="Arial" w:ascii="Arial" w:hAnsi="Arial"/>
+                <w:b/>
+                <w:sz w:val="22"/>
+                <w:szCs w:val="22"/>
+              </w:rPr>
+              <w:t>Flujo Alternativo:</w:t>
+            </w:r>
+          </w:p>
+        </w:tc>
+      </w:tr>
+      <w:tr>
+        <w:trPr/>
+        <w:tc>
+          <w:tcPr>
+            <w:tcW w:w="1980" w:type="dxa"/>
+            <w:tcBorders>
+              <w:top w:val="single" w:sz="4" w:space="0" w:color="000000"/>
+              <w:left w:val="single" w:sz="4" w:space="0" w:color="000000"/>
+              <w:bottom w:val="single" w:sz="4" w:space="0" w:color="000000"/>
+              <w:right w:val="single" w:sz="4" w:space="0" w:color="000000"/>
+              <w:insideH w:val="single" w:sz="4" w:space="0" w:color="000000"/>
+              <w:insideV w:val="single" w:sz="4" w:space="0" w:color="000000"/>
+            </w:tcBorders>
+            <w:shd w:fill="auto" w:val="clear"/>
+            <w:vAlign w:val="center"/>
+          </w:tcPr>
+          <w:p>
+            <w:pPr>
+              <w:pStyle w:val="Normal"/>
+              <w:spacing w:before="40" w:after="40"/>
+              <w:rPr>
+                <w:rFonts w:ascii="Arial" w:hAnsi="Arial" w:eastAsia="Arial" w:cs="Arial"/>
+                <w:b/>
+                <w:b/>
+                <w:sz w:val="22"/>
+                <w:szCs w:val="22"/>
+              </w:rPr>
+            </w:pPr>
+            <w:r>
+              <w:rPr/>
+            </w:r>
+          </w:p>
+        </w:tc>
+        <w:tc>
+          <w:tcPr>
+            <w:tcW w:w="7520" w:type="dxa"/>
+            <w:gridSpan w:val="2"/>
+            <w:tcBorders>
+              <w:top w:val="single" w:sz="4" w:space="0" w:color="000000"/>
+              <w:left w:val="single" w:sz="4" w:space="0" w:color="000000"/>
+              <w:bottom w:val="single" w:sz="4" w:space="0" w:color="000000"/>
+              <w:right w:val="single" w:sz="4" w:space="0" w:color="000000"/>
+              <w:insideH w:val="single" w:sz="4" w:space="0" w:color="000000"/>
+              <w:insideV w:val="single" w:sz="4" w:space="0" w:color="000000"/>
+            </w:tcBorders>
+            <w:shd w:fill="auto" w:val="clear"/>
+            <w:vAlign w:val="center"/>
+          </w:tcPr>
+          <w:p>
+            <w:pPr>
+              <w:pStyle w:val="Normal"/>
+              <w:spacing w:lineRule="auto" w:line="360"/>
+              <w:rPr>
+                <w:rFonts w:ascii="Arial" w:hAnsi="Arial" w:eastAsia="Arial" w:cs="Arial"/>
+                <w:sz w:val="22"/>
+                <w:szCs w:val="22"/>
+              </w:rPr>
+            </w:pPr>
+            <w:r>
+              <w:rPr/>
+            </w:r>
+            <w:bookmarkStart w:id="13" w:name="__DdeLink__416_17028405791"/>
+            <w:bookmarkStart w:id="14" w:name="__DdeLink__416_17028405791"/>
+            <w:bookmarkEnd w:id="14"/>
+          </w:p>
+        </w:tc>
+      </w:tr>
+      <w:tr>
+        <w:trPr/>
+        <w:tc>
+          <w:tcPr>
+            <w:tcW w:w="2012" w:type="dxa"/>
+            <w:gridSpan w:val="2"/>
+            <w:tcBorders>
+              <w:top w:val="single" w:sz="4" w:space="0" w:color="000000"/>
+              <w:left w:val="single" w:sz="4" w:space="0" w:color="000000"/>
+              <w:bottom w:val="single" w:sz="4" w:space="0" w:color="000000"/>
+              <w:right w:val="single" w:sz="4" w:space="0" w:color="000000"/>
+              <w:insideH w:val="single" w:sz="4" w:space="0" w:color="000000"/>
+              <w:insideV w:val="single" w:sz="4" w:space="0" w:color="000000"/>
+            </w:tcBorders>
+            <w:shd w:color="auto" w:fill="CCCCCC" w:val="clear"/>
+            <w:vAlign w:val="center"/>
+          </w:tcPr>
+          <w:p>
+            <w:pPr>
+              <w:pStyle w:val="Normal"/>
+              <w:spacing w:before="40" w:after="40"/>
+              <w:rPr/>
+            </w:pPr>
+            <w:r>
+              <w:rPr>
+                <w:rFonts w:eastAsia="Arial" w:cs="Arial" w:ascii="Arial" w:hAnsi="Arial"/>
+                <w:b/>
+                <w:sz w:val="22"/>
+                <w:szCs w:val="22"/>
+              </w:rPr>
+              <w:t>Post-condición:</w:t>
+            </w:r>
+          </w:p>
+        </w:tc>
+        <w:tc>
+          <w:tcPr>
+            <w:tcW w:w="7488" w:type="dxa"/>
+            <w:tcBorders>
+              <w:top w:val="single" w:sz="4" w:space="0" w:color="000000"/>
+              <w:left w:val="single" w:sz="4" w:space="0" w:color="000000"/>
+              <w:bottom w:val="single" w:sz="4" w:space="0" w:color="000000"/>
+              <w:right w:val="single" w:sz="4" w:space="0" w:color="000000"/>
+              <w:insideH w:val="single" w:sz="4" w:space="0" w:color="000000"/>
+              <w:insideV w:val="single" w:sz="4" w:space="0" w:color="000000"/>
+            </w:tcBorders>
+            <w:shd w:fill="auto" w:val="clear"/>
+            <w:vAlign w:val="center"/>
+          </w:tcPr>
+          <w:p>
+            <w:pPr>
+              <w:pStyle w:val="Normal"/>
+              <w:spacing w:before="40" w:after="40"/>
+              <w:rPr/>
+            </w:pPr>
+            <w:r>
+              <w:rPr>
+                <w:rFonts w:eastAsia="Arial" w:cs="Arial" w:ascii="Arial" w:hAnsi="Arial"/>
+                <w:sz w:val="22"/>
+                <w:szCs w:val="22"/>
+              </w:rPr>
+              <w:t>Producto encontrado</w:t>
+            </w:r>
+          </w:p>
+        </w:tc>
+      </w:tr>
+    </w:tbl>
+    <w:p>
+      <w:pPr>
+        <w:pStyle w:val="Normal"/>
+        <w:rPr/>
+      </w:pPr>
+      <w:r>
+        <w:rPr/>
+      </w:r>
+    </w:p>
+    <w:p>
+      <w:pPr>
         <w:sectPr>
           <w:headerReference w:type="default" r:id="rId3"/>
           <w:footerReference w:type="default" r:id="rId4"/>
@@ -5232,27 +5983,6 @@
           <w:pgSz w:w="12240" w:h="15840"/>
           <w:pgMar w:left="1440" w:right="1440" w:header="720" w:top="1440" w:footer="720" w:bottom="1440" w:gutter="0"/>
           <w:pgNumType w:start="1" w:fmt="decimal"/>
-          <w:formProt w:val="false"/>
-          <w:textDirection w:val="lrTb"/>
-          <w:docGrid w:type="default" w:linePitch="100" w:charSpace="16384"/>
-        </w:sectPr>
-      </w:pPr>
-    </w:p>
-    <w:p>
-      <w:pPr>
-        <w:pStyle w:val="Normal"/>
-        <w:rPr/>
-      </w:pPr>
-      <w:r>
-        <w:rPr/>
-      </w:r>
-    </w:p>
-    <w:p>
-      <w:pPr>
-        <w:sectPr>
-          <w:type w:val="continuous"/>
-          <w:pgSz w:w="12240" w:h="15840"/>
-          <w:pgMar w:left="1440" w:right="1440" w:header="720" w:top="1440" w:footer="720" w:bottom="1440" w:gutter="0"/>
           <w:formProt w:val="false"/>
           <w:textDirection w:val="lrTb"/>
           <w:docGrid w:type="default" w:linePitch="100" w:charSpace="16384"/>
@@ -5396,7 +6126,7 @@
           </w:r>
           <w:r>
             <w:rPr/>
-            <w:t>5</w:t>
+            <w:t>6</w:t>
           </w:r>
           <w:r>
             <w:rPr/>
@@ -6125,7 +6855,6 @@
         </w:tabs>
         <w:ind w:left="720" w:hanging="360"/>
       </w:pPr>
-      <w:rPr/>
     </w:lvl>
     <w:lvl w:ilvl="1">
       <w:start w:val="1"/>
@@ -6138,7 +6867,6 @@
         </w:tabs>
         <w:ind w:left="1080" w:hanging="360"/>
       </w:pPr>
-      <w:rPr/>
     </w:lvl>
     <w:lvl w:ilvl="2">
       <w:start w:val="1"/>
@@ -6151,7 +6879,6 @@
         </w:tabs>
         <w:ind w:left="1440" w:hanging="360"/>
       </w:pPr>
-      <w:rPr/>
     </w:lvl>
     <w:lvl w:ilvl="3">
       <w:start w:val="1"/>
@@ -6164,7 +6891,6 @@
         </w:tabs>
         <w:ind w:left="1800" w:hanging="360"/>
       </w:pPr>
-      <w:rPr/>
     </w:lvl>
     <w:lvl w:ilvl="4">
       <w:start w:val="1"/>
@@ -6177,7 +6903,6 @@
         </w:tabs>
         <w:ind w:left="2160" w:hanging="360"/>
       </w:pPr>
-      <w:rPr/>
     </w:lvl>
     <w:lvl w:ilvl="5">
       <w:start w:val="1"/>
@@ -6190,7 +6915,6 @@
         </w:tabs>
         <w:ind w:left="2520" w:hanging="360"/>
       </w:pPr>
-      <w:rPr/>
     </w:lvl>
     <w:lvl w:ilvl="6">
       <w:start w:val="1"/>
@@ -6203,7 +6927,6 @@
         </w:tabs>
         <w:ind w:left="2880" w:hanging="360"/>
       </w:pPr>
-      <w:rPr/>
     </w:lvl>
     <w:lvl w:ilvl="7">
       <w:start w:val="1"/>
@@ -6216,7 +6939,6 @@
         </w:tabs>
         <w:ind w:left="3240" w:hanging="360"/>
       </w:pPr>
-      <w:rPr/>
     </w:lvl>
     <w:lvl w:ilvl="8">
       <w:start w:val="1"/>
@@ -6229,7 +6951,6 @@
         </w:tabs>
         <w:ind w:left="3600" w:hanging="360"/>
       </w:pPr>
-      <w:rPr/>
     </w:lvl>
   </w:abstractNum>
   <w:abstractNum w:abstractNumId="7">
@@ -6390,7 +7111,6 @@
         </w:tabs>
         <w:ind w:left="720" w:hanging="360"/>
       </w:pPr>
-      <w:rPr/>
     </w:lvl>
     <w:lvl w:ilvl="1">
       <w:start w:val="1"/>
@@ -6403,7 +7123,6 @@
         </w:tabs>
         <w:ind w:left="1080" w:hanging="360"/>
       </w:pPr>
-      <w:rPr/>
     </w:lvl>
     <w:lvl w:ilvl="2">
       <w:start w:val="1"/>
@@ -6416,7 +7135,6 @@
         </w:tabs>
         <w:ind w:left="1440" w:hanging="360"/>
       </w:pPr>
-      <w:rPr/>
     </w:lvl>
     <w:lvl w:ilvl="3">
       <w:start w:val="1"/>
@@ -6429,7 +7147,6 @@
         </w:tabs>
         <w:ind w:left="1800" w:hanging="360"/>
       </w:pPr>
-      <w:rPr/>
     </w:lvl>
     <w:lvl w:ilvl="4">
       <w:start w:val="1"/>
@@ -6442,7 +7159,6 @@
         </w:tabs>
         <w:ind w:left="2160" w:hanging="360"/>
       </w:pPr>
-      <w:rPr/>
     </w:lvl>
     <w:lvl w:ilvl="5">
       <w:start w:val="1"/>
@@ -6455,7 +7171,6 @@
         </w:tabs>
         <w:ind w:left="2520" w:hanging="360"/>
       </w:pPr>
-      <w:rPr/>
     </w:lvl>
     <w:lvl w:ilvl="6">
       <w:start w:val="1"/>
@@ -6468,7 +7183,6 @@
         </w:tabs>
         <w:ind w:left="2880" w:hanging="360"/>
       </w:pPr>
-      <w:rPr/>
     </w:lvl>
     <w:lvl w:ilvl="7">
       <w:start w:val="1"/>
@@ -6481,7 +7195,6 @@
         </w:tabs>
         <w:ind w:left="3240" w:hanging="360"/>
       </w:pPr>
-      <w:rPr/>
     </w:lvl>
     <w:lvl w:ilvl="8">
       <w:start w:val="1"/>
@@ -6494,7 +7207,6 @@
         </w:tabs>
         <w:ind w:left="3600" w:hanging="360"/>
       </w:pPr>
-      <w:rPr/>
     </w:lvl>
   </w:abstractNum>
   <w:abstractNum w:abstractNumId="9">
@@ -6509,7 +7221,6 @@
         </w:tabs>
         <w:ind w:left="720" w:hanging="360"/>
       </w:pPr>
-      <w:rPr/>
     </w:lvl>
     <w:lvl w:ilvl="1">
       <w:start w:val="1"/>
@@ -6522,7 +7233,6 @@
         </w:tabs>
         <w:ind w:left="1080" w:hanging="360"/>
       </w:pPr>
-      <w:rPr/>
     </w:lvl>
     <w:lvl w:ilvl="2">
       <w:start w:val="1"/>
@@ -6535,7 +7245,6 @@
         </w:tabs>
         <w:ind w:left="1440" w:hanging="360"/>
       </w:pPr>
-      <w:rPr/>
     </w:lvl>
     <w:lvl w:ilvl="3">
       <w:start w:val="1"/>
@@ -6548,7 +7257,6 @@
         </w:tabs>
         <w:ind w:left="1800" w:hanging="360"/>
       </w:pPr>
-      <w:rPr/>
     </w:lvl>
     <w:lvl w:ilvl="4">
       <w:start w:val="1"/>
@@ -6561,7 +7269,6 @@
         </w:tabs>
         <w:ind w:left="2160" w:hanging="360"/>
       </w:pPr>
-      <w:rPr/>
     </w:lvl>
     <w:lvl w:ilvl="5">
       <w:start w:val="1"/>
@@ -6574,7 +7281,6 @@
         </w:tabs>
         <w:ind w:left="2520" w:hanging="360"/>
       </w:pPr>
-      <w:rPr/>
     </w:lvl>
     <w:lvl w:ilvl="6">
       <w:start w:val="1"/>
@@ -6587,7 +7293,6 @@
         </w:tabs>
         <w:ind w:left="2880" w:hanging="360"/>
       </w:pPr>
-      <w:rPr/>
     </w:lvl>
     <w:lvl w:ilvl="7">
       <w:start w:val="1"/>
@@ -6600,7 +7305,6 @@
         </w:tabs>
         <w:ind w:left="3240" w:hanging="360"/>
       </w:pPr>
-      <w:rPr/>
     </w:lvl>
     <w:lvl w:ilvl="8">
       <w:start w:val="1"/>
@@ -6613,10 +7317,128 @@
         </w:tabs>
         <w:ind w:left="3600" w:hanging="360"/>
       </w:pPr>
-      <w:rPr/>
     </w:lvl>
   </w:abstractNum>
   <w:abstractNum w:abstractNumId="10">
+    <w:lvl w:ilvl="0">
+      <w:start w:val="1"/>
+      <w:numFmt w:val="decimal"/>
+      <w:lvlText w:val="%1."/>
+      <w:lvlJc w:val="left"/>
+      <w:pPr>
+        <w:tabs>
+          <w:tab w:val="num" w:pos="720"/>
+        </w:tabs>
+        <w:ind w:left="720" w:hanging="360"/>
+      </w:pPr>
+      <w:rPr/>
+    </w:lvl>
+    <w:lvl w:ilvl="1">
+      <w:start w:val="1"/>
+      <w:numFmt w:val="decimal"/>
+      <w:lvlText w:val="%2."/>
+      <w:lvlJc w:val="left"/>
+      <w:pPr>
+        <w:tabs>
+          <w:tab w:val="num" w:pos="1080"/>
+        </w:tabs>
+        <w:ind w:left="1080" w:hanging="360"/>
+      </w:pPr>
+      <w:rPr/>
+    </w:lvl>
+    <w:lvl w:ilvl="2">
+      <w:start w:val="1"/>
+      <w:numFmt w:val="decimal"/>
+      <w:lvlText w:val="%3."/>
+      <w:lvlJc w:val="left"/>
+      <w:pPr>
+        <w:tabs>
+          <w:tab w:val="num" w:pos="1440"/>
+        </w:tabs>
+        <w:ind w:left="1440" w:hanging="360"/>
+      </w:pPr>
+      <w:rPr/>
+    </w:lvl>
+    <w:lvl w:ilvl="3">
+      <w:start w:val="1"/>
+      <w:numFmt w:val="decimal"/>
+      <w:lvlText w:val="%4."/>
+      <w:lvlJc w:val="left"/>
+      <w:pPr>
+        <w:tabs>
+          <w:tab w:val="num" w:pos="1800"/>
+        </w:tabs>
+        <w:ind w:left="1800" w:hanging="360"/>
+      </w:pPr>
+      <w:rPr/>
+    </w:lvl>
+    <w:lvl w:ilvl="4">
+      <w:start w:val="1"/>
+      <w:numFmt w:val="decimal"/>
+      <w:lvlText w:val="%5."/>
+      <w:lvlJc w:val="left"/>
+      <w:pPr>
+        <w:tabs>
+          <w:tab w:val="num" w:pos="2160"/>
+        </w:tabs>
+        <w:ind w:left="2160" w:hanging="360"/>
+      </w:pPr>
+      <w:rPr/>
+    </w:lvl>
+    <w:lvl w:ilvl="5">
+      <w:start w:val="1"/>
+      <w:numFmt w:val="decimal"/>
+      <w:lvlText w:val="%6."/>
+      <w:lvlJc w:val="left"/>
+      <w:pPr>
+        <w:tabs>
+          <w:tab w:val="num" w:pos="2520"/>
+        </w:tabs>
+        <w:ind w:left="2520" w:hanging="360"/>
+      </w:pPr>
+      <w:rPr/>
+    </w:lvl>
+    <w:lvl w:ilvl="6">
+      <w:start w:val="1"/>
+      <w:numFmt w:val="decimal"/>
+      <w:lvlText w:val="%7."/>
+      <w:lvlJc w:val="left"/>
+      <w:pPr>
+        <w:tabs>
+          <w:tab w:val="num" w:pos="2880"/>
+        </w:tabs>
+        <w:ind w:left="2880" w:hanging="360"/>
+      </w:pPr>
+      <w:rPr/>
+    </w:lvl>
+    <w:lvl w:ilvl="7">
+      <w:start w:val="1"/>
+      <w:numFmt w:val="decimal"/>
+      <w:lvlText w:val="%8."/>
+      <w:lvlJc w:val="left"/>
+      <w:pPr>
+        <w:tabs>
+          <w:tab w:val="num" w:pos="3240"/>
+        </w:tabs>
+        <w:ind w:left="3240" w:hanging="360"/>
+      </w:pPr>
+      <w:rPr/>
+    </w:lvl>
+    <w:lvl w:ilvl="8">
+      <w:start w:val="1"/>
+      <w:numFmt w:val="decimal"/>
+      <w:lvlText w:val="%9."/>
+      <w:lvlJc w:val="left"/>
+      <w:pPr>
+        <w:tabs>
+          <w:tab w:val="num" w:pos="3600"/>
+        </w:tabs>
+        <w:ind w:left="3600" w:hanging="360"/>
+      </w:pPr>
+      <w:rPr/>
+    </w:lvl>
+  </w:abstractNum>
+  <w:abstractNum w:abstractNumId="11">
     <w:lvl w:ilvl="0">
       <w:start w:val="1"/>
       <w:numFmt w:val="none"/>
@@ -6737,6 +7559,9 @@
   </w:num>
   <w:num w:numId="10">
     <w:abstractNumId w:val="10"/>
+  </w:num>
+  <w:num w:numId="11">
+    <w:abstractNumId w:val="11"/>
   </w:num>
 </w:numbering>
 </file>
@@ -8016,6 +8841,142 @@
       <w:rFonts w:ascii="OpenSymbol" w:hAnsi="OpenSymbol" w:eastAsia="OpenSymbol" w:cs="OpenSymbol"/>
     </w:rPr>
   </w:style>
+  <w:style w:type="character" w:styleId="ListLabel103">
+    <w:name w:val="ListLabel 103"/>
+    <w:qFormat/>
+    <w:rPr>
+      <w:rFonts w:eastAsia="Arial" w:cs="Arial"/>
+      <w:b w:val="false"/>
+      <w:sz w:val="24"/>
+    </w:rPr>
+  </w:style>
+  <w:style w:type="character" w:styleId="ListLabel104">
+    <w:name w:val="ListLabel 104"/>
+    <w:qFormat/>
+    <w:rPr>
+      <w:sz w:val="22"/>
+      <w:u w:val="none"/>
+    </w:rPr>
+  </w:style>
+  <w:style w:type="character" w:styleId="ListLabel105">
+    <w:name w:val="ListLabel 105"/>
+    <w:qFormat/>
+    <w:rPr>
+      <w:u w:val="none"/>
+    </w:rPr>
+  </w:style>
+  <w:style w:type="character" w:styleId="ListLabel106">
+    <w:name w:val="ListLabel 106"/>
+    <w:qFormat/>
+    <w:rPr>
+      <w:u w:val="none"/>
+    </w:rPr>
+  </w:style>
+  <w:style w:type="character" w:styleId="ListLabel107">
+    <w:name w:val="ListLabel 107"/>
+    <w:qFormat/>
+    <w:rPr>
+      <w:u w:val="none"/>
+    </w:rPr>
+  </w:style>
+  <w:style w:type="character" w:styleId="ListLabel108">
+    <w:name w:val="ListLabel 108"/>
+    <w:qFormat/>
+    <w:rPr>
+      <w:u w:val="none"/>
+    </w:rPr>
+  </w:style>
+  <w:style w:type="character" w:styleId="ListLabel109">
+    <w:name w:val="ListLabel 109"/>
+    <w:qFormat/>
+    <w:rPr>
+      <w:u w:val="none"/>
+    </w:rPr>
+  </w:style>
+  <w:style w:type="character" w:styleId="ListLabel110">
+    <w:name w:val="ListLabel 110"/>
+    <w:qFormat/>
+    <w:rPr>
+      <w:u w:val="none"/>
+    </w:rPr>
+  </w:style>
+  <w:style w:type="character" w:styleId="ListLabel111">
+    <w:name w:val="ListLabel 111"/>
+    <w:qFormat/>
+    <w:rPr>
+      <w:u w:val="none"/>
+    </w:rPr>
+  </w:style>
+  <w:style w:type="character" w:styleId="ListLabel112">
+    <w:name w:val="ListLabel 112"/>
+    <w:qFormat/>
+    <w:rPr>
+      <w:u w:val="none"/>
+    </w:rPr>
+  </w:style>
+  <w:style w:type="character" w:styleId="ListLabel113">
+    <w:name w:val="ListLabel 113"/>
+    <w:qFormat/>
+    <w:rPr>
+      <w:rFonts w:cs="OpenSymbol"/>
+    </w:rPr>
+  </w:style>
+  <w:style w:type="character" w:styleId="ListLabel114">
+    <w:name w:val="ListLabel 114"/>
+    <w:qFormat/>
+    <w:rPr>
+      <w:rFonts w:cs="OpenSymbol"/>
+    </w:rPr>
+  </w:style>
+  <w:style w:type="character" w:styleId="ListLabel115">
+    <w:name w:val="ListLabel 115"/>
+    <w:qFormat/>
+    <w:rPr>
+      <w:rFonts w:cs="OpenSymbol"/>
+    </w:rPr>
+  </w:style>
+  <w:style w:type="character" w:styleId="ListLabel116">
+    <w:name w:val="ListLabel 116"/>
+    <w:qFormat/>
+    <w:rPr>
+      <w:rFonts w:cs="OpenSymbol"/>
+    </w:rPr>
+  </w:style>
+  <w:style w:type="character" w:styleId="ListLabel117">
+    <w:name w:val="ListLabel 117"/>
+    <w:qFormat/>
+    <w:rPr>
+      <w:rFonts w:cs="OpenSymbol"/>
+    </w:rPr>
+  </w:style>
+  <w:style w:type="character" w:styleId="ListLabel118">
+    <w:name w:val="ListLabel 118"/>
+    <w:qFormat/>
+    <w:rPr>
+      <w:rFonts w:cs="OpenSymbol"/>
+    </w:rPr>
+  </w:style>
+  <w:style w:type="character" w:styleId="ListLabel119">
+    <w:name w:val="ListLabel 119"/>
+    <w:qFormat/>
+    <w:rPr>
+      <w:rFonts w:cs="OpenSymbol"/>
+    </w:rPr>
+  </w:style>
+  <w:style w:type="character" w:styleId="ListLabel120">
+    <w:name w:val="ListLabel 120"/>
+    <w:qFormat/>
+    <w:rPr>
+      <w:rFonts w:cs="OpenSymbol"/>
+    </w:rPr>
+  </w:style>
+  <w:style w:type="character" w:styleId="ListLabel121">
+    <w:name w:val="ListLabel 121"/>
+    <w:qFormat/>
+    <w:rPr>
+      <w:rFonts w:cs="OpenSymbol"/>
+    </w:rPr>
+  </w:style>
   <w:style w:type="paragraph" w:styleId="Heading" w:customStyle="1">
     <w:name w:val="Heading"/>
     <w:basedOn w:val="Normal"/>

</xml_diff>